<commit_message>
sửa lỗi nhầm tuyến và chuyến
</commit_message>
<xml_diff>
--- a/[Tomorrow] [Quan Ly Chuyen Xe] [BRS] [02] [04] [1412592].docx
+++ b/[Tomorrow] [Quan Ly Chuyen Xe] [BRS] [02] [04] [1412592].docx
@@ -2926,6 +2926,9 @@
               <w:t xml:space="preserve"> chuyến xe</w:t>
             </w:r>
             <w:r>
+              <w:t xml:space="preserve"> theo ngày/tuần tháng/quý/năm</w:t>
+            </w:r>
+            <w:r>
               <w:t>:</w:t>
             </w:r>
           </w:p>
@@ -2941,7 +2944,13 @@
               <w:jc w:val="both"/>
             </w:pPr>
             <w:r>
-              <w:t>Thông tin các tuyến được mở</w:t>
+              <w:t xml:space="preserve">Thông tin các </w:t>
+            </w:r>
+            <w:r>
+              <w:t xml:space="preserve">chuyến </w:t>
+            </w:r>
+            <w:r>
+              <w:t>được mở</w:t>
             </w:r>
           </w:p>
           <w:p>
@@ -2956,7 +2965,10 @@
               <w:jc w:val="both"/>
             </w:pPr>
             <w:r>
-              <w:t>Số lượt khách mỗi tuyến</w:t>
+              <w:t xml:space="preserve">Số lượt khách mỗi </w:t>
+            </w:r>
+            <w:r>
+              <w:t>chuyến</w:t>
             </w:r>
           </w:p>
           <w:p>
@@ -2971,8 +2983,13 @@
               <w:jc w:val="both"/>
             </w:pPr>
             <w:r>
-              <w:t>Doanh thu của mỗi tuyến</w:t>
-            </w:r>
+              <w:t xml:space="preserve">Doanh thu của mỗi </w:t>
+            </w:r>
+            <w:r>
+              <w:t>chuyến</w:t>
+            </w:r>
+            <w:bookmarkStart w:id="0" w:name="_GoBack"/>
+            <w:bookmarkEnd w:id="0"/>
           </w:p>
           <w:p>
             <w:pPr>
@@ -3153,7 +3170,13 @@
               <w:t xml:space="preserve"> t</w:t>
             </w:r>
             <w:r>
-              <w:t>uyến xe:</w:t>
+              <w:t>uyến xe</w:t>
+            </w:r>
+            <w:r>
+              <w:t xml:space="preserve"> theo tháng/quý/năm</w:t>
+            </w:r>
+            <w:r>
+              <w:t>:</w:t>
             </w:r>
           </w:p>
           <w:p>
@@ -3168,7 +3191,13 @@
               <w:jc w:val="both"/>
             </w:pPr>
             <w:r>
-              <w:t>Số lượng khách mỗi chuyến</w:t>
+              <w:t xml:space="preserve">Số lượng khách mỗi </w:t>
+            </w:r>
+            <w:r>
+              <w:t>t</w:t>
+            </w:r>
+            <w:r>
+              <w:t>uyến</w:t>
             </w:r>
           </w:p>
           <w:p>
@@ -3183,7 +3212,13 @@
               <w:jc w:val="both"/>
             </w:pPr>
             <w:r>
-              <w:t>Doanh thu mỗi chuyến</w:t>
+              <w:t xml:space="preserve">Doanh thu mỗi </w:t>
+            </w:r>
+            <w:r>
+              <w:t>t</w:t>
+            </w:r>
+            <w:r>
+              <w:t>uyến</w:t>
             </w:r>
           </w:p>
           <w:p>
@@ -3734,12 +3769,7 @@
               <w:t>thống kê</w:t>
             </w:r>
             <w:r>
-              <w:t>, giám đốc phải phân tích kết quả kinh doanh và đưa ra quyết định chiến lượt sắp tới của công ty</w:t>
-            </w:r>
-            <w:bookmarkStart w:id="0" w:name="_GoBack"/>
-            <w:bookmarkEnd w:id="0"/>
-            <w:r>
-              <w:t>.</w:t>
+              <w:t>, giám đốc phải phân tích kết quả kinh doanh và đưa ra quyết định chiến lượt sắp tới của công ty.</w:t>
             </w:r>
           </w:p>
         </w:tc>
@@ -10510,7 +10540,7 @@
 </file>
 
 <file path=customXml/itemProps2.xml><?xml version="1.0" encoding="utf-8"?>
-<ds:datastoreItem xmlns:ds="http://schemas.openxmlformats.org/officeDocument/2006/customXml" ds:itemID="{FF2A098F-4267-4DE2-B727-A0E8A30D6C8E}">
+<ds:datastoreItem xmlns:ds="http://schemas.openxmlformats.org/officeDocument/2006/customXml" ds:itemID="{623F5B22-8B33-4A6B-899E-DCCF797B0711}">
   <ds:schemaRefs>
     <ds:schemaRef ds:uri="http://schemas.openxmlformats.org/officeDocument/2006/bibliography"/>
   </ds:schemaRefs>

</xml_diff>

<commit_message>
chuẩn hóa sơ đồ activity
</commit_message>
<xml_diff>
--- a/[Tomorrow] [Quan Ly Chuyen Xe] [BRS] [02] [04] [1412592].docx
+++ b/[Tomorrow] [Quan Ly Chuyen Xe] [BRS] [02] [04] [1412592].docx
@@ -1071,6 +1071,12 @@
               <w:rPr>
                 <w:b/>
               </w:rPr>
+              <w:t>KS-</w:t>
+            </w:r>
+            <w:r>
+              <w:rPr>
+                <w:b/>
+              </w:rPr>
               <w:t>1</w:t>
             </w:r>
             <w:r>
@@ -1818,7 +1824,19 @@
               <w:rPr>
                 <w:b/>
               </w:rPr>
-              <w:t>[1] [Quy trình thống kê]</w:t>
+              <w:t>[</w:t>
+            </w:r>
+            <w:r>
+              <w:rPr>
+                <w:b/>
+              </w:rPr>
+              <w:t>KS-</w:t>
+            </w:r>
+            <w:r>
+              <w:rPr>
+                <w:b/>
+              </w:rPr>
+              <w:t>1] [Quy trình thống kê]</w:t>
             </w:r>
           </w:p>
         </w:tc>
@@ -2182,8 +2200,8 @@
         <w:tblLook w:val="04A0" w:firstRow="1" w:lastRow="0" w:firstColumn="1" w:lastColumn="0" w:noHBand="0" w:noVBand="1"/>
       </w:tblPr>
       <w:tblGrid>
-        <w:gridCol w:w="1371"/>
-        <w:gridCol w:w="8029"/>
+        <w:gridCol w:w="1391"/>
+        <w:gridCol w:w="8009"/>
       </w:tblGrid>
       <w:tr>
         <w:tc>
@@ -2334,20 +2352,22 @@
         <w:tc>
           <w:tcPr>
             <w:tcW w:w="7992" w:type="dxa"/>
+            <w:vAlign w:val="center"/>
           </w:tcPr>
           <w:p>
             <w:pPr>
               <w:pStyle w:val="MyTable1"/>
               <w:ind w:left="-78" w:right="-65"/>
+              <w:jc w:val="center"/>
             </w:pPr>
             <w:r>
               <w:rPr>
                 <w:noProof/>
               </w:rPr>
               <w:drawing>
-                <wp:inline distT="0" distB="0" distL="0" distR="0" wp14:anchorId="6791911E" wp14:editId="5C1E0E91">
-                  <wp:extent cx="5009322" cy="6128378"/>
-                  <wp:effectExtent l="0" t="0" r="1270" b="6350"/>
+                <wp:inline distT="0" distB="0" distL="0" distR="0" wp14:anchorId="6791911E" wp14:editId="1BB753A5">
+                  <wp:extent cx="4998239" cy="6638925"/>
+                  <wp:effectExtent l="0" t="0" r="0" b="0"/>
                   <wp:docPr id="1" name="Picture 1"/>
                   <wp:cNvGraphicFramePr>
                     <a:graphicFrameLocks xmlns:a="http://schemas.openxmlformats.org/drawingml/2006/main" noChangeAspect="1"/>
@@ -2359,7 +2379,7 @@
                           <pic:cNvPr id="1" name="thu thap du lieu.jpg"/>
                           <pic:cNvPicPr/>
                         </pic:nvPicPr>
-                        <pic:blipFill rotWithShape="1">
+                        <pic:blipFill>
                           <a:blip r:embed="rId7" cstate="print">
                             <a:extLst>
                               <a:ext uri="{28A0092B-C50C-407E-A947-70E740481C1C}">
@@ -2367,13 +2387,14 @@
                               </a:ext>
                             </a:extLst>
                           </a:blip>
-                          <a:srcRect l="1772" r="1755"/>
-                          <a:stretch/>
+                          <a:stretch>
+                            <a:fillRect/>
+                          </a:stretch>
                         </pic:blipFill>
                         <pic:spPr bwMode="auto">
                           <a:xfrm>
                             <a:off x="0" y="0"/>
-                            <a:ext cx="5009322" cy="6128378"/>
+                            <a:ext cx="5010122" cy="6654709"/>
                           </a:xfrm>
                           <a:prstGeom prst="rect">
                             <a:avLst/>
@@ -2502,6 +2523,7 @@
               <w:pStyle w:val="MyTable1"/>
             </w:pPr>
             <w:r>
+              <w:lastRenderedPageBreak/>
               <w:t>Tham chiếu</w:t>
             </w:r>
           </w:p>
@@ -2552,7 +2574,6 @@
               <w:pStyle w:val="MyTable1"/>
             </w:pPr>
             <w:r>
-              <w:lastRenderedPageBreak/>
               <w:t>Mô tả</w:t>
             </w:r>
           </w:p>
@@ -2560,18 +2581,20 @@
         <w:tc>
           <w:tcPr>
             <w:tcW w:w="8035" w:type="dxa"/>
+            <w:vAlign w:val="center"/>
           </w:tcPr>
           <w:p>
             <w:pPr>
               <w:pStyle w:val="MyTable1"/>
+              <w:jc w:val="center"/>
             </w:pPr>
             <w:r>
               <w:rPr>
                 <w:noProof/>
               </w:rPr>
               <w:drawing>
-                <wp:inline distT="0" distB="0" distL="0" distR="0" wp14:anchorId="2FD2D8D3" wp14:editId="49672F82">
-                  <wp:extent cx="4958213" cy="4635610"/>
+                <wp:inline distT="0" distB="0" distL="0" distR="0" wp14:anchorId="2FD2D8D3" wp14:editId="18EA3185">
+                  <wp:extent cx="4943281" cy="4457700"/>
                   <wp:effectExtent l="0" t="0" r="0" b="0"/>
                   <wp:docPr id="3" name="Picture 3"/>
                   <wp:cNvGraphicFramePr>
@@ -2599,7 +2622,7 @@
                         <pic:spPr>
                           <a:xfrm>
                             <a:off x="0" y="0"/>
-                            <a:ext cx="4976781" cy="4652970"/>
+                            <a:ext cx="4957888" cy="4470872"/>
                           </a:xfrm>
                           <a:prstGeom prst="rect">
                             <a:avLst/>
@@ -2613,6 +2636,8 @@
             </w:r>
           </w:p>
         </w:tc>
+        <w:bookmarkStart w:id="0" w:name="_GoBack"/>
+        <w:bookmarkEnd w:id="0"/>
       </w:tr>
     </w:tbl>
     <w:p>
@@ -2655,10 +2680,7 @@
               <w:pStyle w:val="MyTable1"/>
             </w:pPr>
             <w:r>
-              <w:t>Mã số</w:t>
-            </w:r>
-            <w:r>
-              <w:t>: R1</w:t>
+              <w:t>Mã số: R1</w:t>
             </w:r>
           </w:p>
         </w:tc>
@@ -2690,19 +2712,7 @@
               <w:pStyle w:val="MyTable1"/>
             </w:pPr>
             <w:r>
-              <w:t xml:space="preserve"> [BRS] [UCNV] [2.4</w:t>
-            </w:r>
-            <w:r>
-              <w:t>.1</w:t>
-            </w:r>
-            <w:r>
-              <w:t>], [BRS] [HTUCNV] [2.4.</w:t>
-            </w:r>
-            <w:r>
-              <w:t>1</w:t>
-            </w:r>
-            <w:r>
-              <w:t>]</w:t>
+              <w:t xml:space="preserve"> [BRS] [UCNV] [2.4.1], [BRS] [HTUCNV] [2.4.1]</w:t>
             </w:r>
           </w:p>
         </w:tc>
@@ -2757,13 +2767,7 @@
               <w:jc w:val="both"/>
             </w:pPr>
             <w:r>
-              <w:t>Báo cáo tuyến</w:t>
-            </w:r>
-            <w:r>
-              <w:t xml:space="preserve"> (theo tháng/quý/năm)</w:t>
-            </w:r>
-            <w:r>
-              <w:t>:</w:t>
+              <w:t>Báo cáo tuyến (theo tháng/quý/năm):</w:t>
             </w:r>
           </w:p>
           <w:p>
@@ -2778,13 +2782,7 @@
               <w:jc w:val="both"/>
             </w:pPr>
             <w:r>
-              <w:t>Báo cáo chuyến</w:t>
-            </w:r>
-            <w:r>
-              <w:t>(ngày/tuần/tháng/quý/năm)</w:t>
-            </w:r>
-            <w:r>
-              <w:t>:</w:t>
+              <w:t>Báo cáo chuyến(ngày/tuần/tháng/quý/năm):</w:t>
             </w:r>
           </w:p>
         </w:tc>
@@ -2833,10 +2831,7 @@
               <w:pStyle w:val="MyTable1"/>
             </w:pPr>
             <w:r>
-              <w:t>Mã số</w:t>
-            </w:r>
-            <w:r>
-              <w:t>: R2</w:t>
+              <w:t>Mã số: R2</w:t>
             </w:r>
           </w:p>
         </w:tc>
@@ -2868,19 +2863,7 @@
               <w:pStyle w:val="MyTable1"/>
             </w:pPr>
             <w:r>
-              <w:t xml:space="preserve"> [BRS] [UCNV] [2.4.</w:t>
-            </w:r>
-            <w:r>
-              <w:t>2</w:t>
-            </w:r>
-            <w:r>
-              <w:t>], [BRS] [HTUCNV] [2.4.</w:t>
-            </w:r>
-            <w:r>
-              <w:t>2</w:t>
-            </w:r>
-            <w:r>
-              <w:t>]</w:t>
+              <w:t xml:space="preserve"> [BRS] [UCNV] [2.4.2], [BRS] [HTUCNV] [2.4.2]</w:t>
             </w:r>
           </w:p>
         </w:tc>
@@ -2920,10 +2903,7 @@
               <w:pStyle w:val="MyTable1"/>
             </w:pPr>
             <w:r>
-              <w:t>Một báo cáo phải cung cấp đầy đủ thông tin được yêu cầu cho môt báo cáo</w:t>
-            </w:r>
-            <w:r>
-              <w:t xml:space="preserve"> chuyến xe</w:t>
+              <w:t>Một báo cáo phải cung cấp đầy đủ thông tin được yêu cầu cho môt báo cáo chuyến xe</w:t>
             </w:r>
             <w:r>
               <w:t xml:space="preserve"> theo ngày/tuần tháng/quý/năm</w:t>
@@ -2988,8 +2968,6 @@
             <w:r>
               <w:t>chuyến</w:t>
             </w:r>
-            <w:bookmarkStart w:id="0" w:name="_GoBack"/>
-            <w:bookmarkEnd w:id="0"/>
           </w:p>
           <w:p>
             <w:pPr>
@@ -3077,10 +3055,7 @@
               <w:pStyle w:val="MyTable1"/>
             </w:pPr>
             <w:r>
-              <w:t>Mã số</w:t>
-            </w:r>
-            <w:r>
-              <w:t>: R3</w:t>
+              <w:t>Mã số: R3</w:t>
             </w:r>
           </w:p>
         </w:tc>
@@ -3112,19 +3087,7 @@
               <w:pStyle w:val="MyTable1"/>
             </w:pPr>
             <w:r>
-              <w:t xml:space="preserve"> [BRS] [UCNV] [2.4</w:t>
-            </w:r>
-            <w:r>
-              <w:t>.3</w:t>
-            </w:r>
-            <w:r>
-              <w:t>], [BRS] [HTUCNV] [2.4.</w:t>
-            </w:r>
-            <w:r>
-              <w:t>3</w:t>
-            </w:r>
-            <w:r>
-              <w:t>]</w:t>
+              <w:t xml:space="preserve"> [BRS] [UCNV] [2.4.3], [BRS] [HTUCNV] [2.4.3]</w:t>
             </w:r>
           </w:p>
         </w:tc>
@@ -3164,13 +3127,7 @@
               <w:pStyle w:val="MyTable1"/>
             </w:pPr>
             <w:r>
-              <w:t>Một báo cáo phải cung cấp đầy đủ thông tin được yêu cầu cho môt báo cáo</w:t>
-            </w:r>
-            <w:r>
-              <w:t xml:space="preserve"> t</w:t>
-            </w:r>
-            <w:r>
-              <w:t>uyến xe</w:t>
+              <w:t>Một báo cáo phải cung cấp đầy đủ thông tin được yêu cầu cho môt báo cáo tuyến xe</w:t>
             </w:r>
             <w:r>
               <w:t xml:space="preserve"> theo tháng/quý/năm</w:t>
@@ -3763,13 +3720,7 @@
               <w:pStyle w:val="MyTable1"/>
             </w:pPr>
             <w:r>
-              <w:t xml:space="preserve">Sau khi xem qua biên bản </w:t>
-            </w:r>
-            <w:r>
-              <w:t>thống kê</w:t>
-            </w:r>
-            <w:r>
-              <w:t>, giám đốc phải phân tích kết quả kinh doanh và đưa ra quyết định chiến lượt sắp tới của công ty.</w:t>
+              <w:t>Sau khi xem qua biên bản thống kê, giám đốc phải phân tích kết quả kinh doanh và đưa ra quyết định chiến lượt sắp tới của công ty.</w:t>
             </w:r>
           </w:p>
         </w:tc>
@@ -10540,7 +10491,7 @@
 </file>
 
 <file path=customXml/itemProps2.xml><?xml version="1.0" encoding="utf-8"?>
-<ds:datastoreItem xmlns:ds="http://schemas.openxmlformats.org/officeDocument/2006/customXml" ds:itemID="{623F5B22-8B33-4A6B-899E-DCCF797B0711}">
+<ds:datastoreItem xmlns:ds="http://schemas.openxmlformats.org/officeDocument/2006/customXml" ds:itemID="{477D6030-F93B-4C81-AC40-7329C967C77F}">
   <ds:schemaRefs>
     <ds:schemaRef ds:uri="http://schemas.openxmlformats.org/officeDocument/2006/bibliography"/>
   </ds:schemaRefs>

</xml_diff>

<commit_message>
chuẩn hóa đặt mã số cho đặc tả yêu cầu
</commit_message>
<xml_diff>
--- a/[Tomorrow] [Quan Ly Chuyen Xe] [BRS] [02] [04] [1412592].docx
+++ b/[Tomorrow] [Quan Ly Chuyen Xe] [BRS] [02] [04] [1412592].docx
@@ -2678,20 +2678,25 @@
               <w:pStyle w:val="MyTable1"/>
             </w:pPr>
             <w:r>
-              <w:t>Mã số: R</w:t>
-            </w:r>
-            <w:r>
-              <w:t>.</w:t>
-            </w:r>
-            <w:r>
-              <w:t>2.4</w:t>
-            </w:r>
-            <w:r>
-              <w:t>.</w:t>
+              <w:t xml:space="preserve">Mã số: </w:t>
+            </w:r>
+            <w:r>
+              <w:t>[BRS] [</w:t>
+            </w:r>
+            <w:r>
+              <w:t>R</w:t>
+            </w:r>
+            <w:r>
+              <w:t>.2.4.</w:t>
             </w:r>
             <w:r>
               <w:t>1</w:t>
             </w:r>
+            <w:r>
+              <w:t>]</w:t>
+            </w:r>
+            <w:bookmarkStart w:id="0" w:name="_GoBack"/>
+            <w:bookmarkEnd w:id="0"/>
           </w:p>
         </w:tc>
       </w:tr>
@@ -2841,13 +2846,22 @@
               <w:pStyle w:val="MyTable1"/>
             </w:pPr>
             <w:r>
-              <w:t>Mã số: R</w:t>
+              <w:t xml:space="preserve">Mã số: </w:t>
+            </w:r>
+            <w:r>
+              <w:t>[BRS] [</w:t>
+            </w:r>
+            <w:r>
+              <w:t>R</w:t>
             </w:r>
             <w:r>
               <w:t>.2.4.</w:t>
             </w:r>
             <w:r>
               <w:t>2</w:t>
+            </w:r>
+            <w:r>
+              <w:t>]</w:t>
             </w:r>
           </w:p>
         </w:tc>
@@ -3071,13 +3085,22 @@
               <w:pStyle w:val="MyTable1"/>
             </w:pPr>
             <w:r>
-              <w:t>Mã số: R</w:t>
+              <w:t xml:space="preserve">Mã số: </w:t>
+            </w:r>
+            <w:r>
+              <w:t>[BRS] [</w:t>
+            </w:r>
+            <w:r>
+              <w:t>R</w:t>
             </w:r>
             <w:r>
               <w:t>.2.4.</w:t>
             </w:r>
             <w:r>
               <w:t>3</w:t>
+            </w:r>
+            <w:r>
+              <w:t>]</w:t>
             </w:r>
           </w:p>
         </w:tc>
@@ -3272,13 +3295,22 @@
               <w:t>Mã số</w:t>
             </w:r>
             <w:r>
-              <w:t>: R</w:t>
+              <w:t xml:space="preserve">: </w:t>
+            </w:r>
+            <w:r>
+              <w:t>[BRS] [</w:t>
+            </w:r>
+            <w:r>
+              <w:t>R</w:t>
             </w:r>
             <w:r>
               <w:t>.2.4.</w:t>
             </w:r>
             <w:r>
               <w:t>4</w:t>
+            </w:r>
+            <w:r>
+              <w:t>]</w:t>
             </w:r>
           </w:p>
         </w:tc>
@@ -3421,13 +3453,22 @@
               <w:pStyle w:val="MyTable1"/>
             </w:pPr>
             <w:r>
-              <w:t>Mã số: R</w:t>
+              <w:t xml:space="preserve">Mã số: </w:t>
+            </w:r>
+            <w:r>
+              <w:t>[BRS] [</w:t>
+            </w:r>
+            <w:r>
+              <w:t>R</w:t>
             </w:r>
             <w:r>
               <w:t>.2.4.</w:t>
             </w:r>
             <w:r>
               <w:t>5</w:t>
+            </w:r>
+            <w:r>
+              <w:t>]</w:t>
             </w:r>
           </w:p>
         </w:tc>
@@ -3558,13 +3599,25 @@
               <w:t>Mã số</w:t>
             </w:r>
             <w:r>
-              <w:t>: R</w:t>
+              <w:t xml:space="preserve">: </w:t>
+            </w:r>
+            <w:r>
+              <w:t xml:space="preserve">[BRS] </w:t>
+            </w:r>
+            <w:r>
+              <w:t>[</w:t>
+            </w:r>
+            <w:r>
+              <w:t>R</w:t>
             </w:r>
             <w:r>
               <w:t>.2.4.</w:t>
             </w:r>
             <w:r>
               <w:t>6</w:t>
+            </w:r>
+            <w:r>
+              <w:t>]</w:t>
             </w:r>
           </w:p>
         </w:tc>
@@ -3684,15 +3737,22 @@
               <w:t>Mã số</w:t>
             </w:r>
             <w:r>
-              <w:t>: R</w:t>
+              <w:t xml:space="preserve">: </w:t>
+            </w:r>
+            <w:r>
+              <w:t>[BRS] [</w:t>
+            </w:r>
+            <w:r>
+              <w:t>R</w:t>
             </w:r>
             <w:r>
               <w:t>.2.4.</w:t>
             </w:r>
-            <w:bookmarkStart w:id="0" w:name="_GoBack"/>
-            <w:bookmarkEnd w:id="0"/>
             <w:r>
               <w:t>7</w:t>
+            </w:r>
+            <w:r>
+              <w:t>]</w:t>
             </w:r>
           </w:p>
         </w:tc>
@@ -10539,7 +10599,7 @@
 </file>
 
 <file path=customXml/itemProps2.xml><?xml version="1.0" encoding="utf-8"?>
-<ds:datastoreItem xmlns:ds="http://schemas.openxmlformats.org/officeDocument/2006/customXml" ds:itemID="{E594B71E-5B29-404D-A4B0-739E26B8194C}">
+<ds:datastoreItem xmlns:ds="http://schemas.openxmlformats.org/officeDocument/2006/customXml" ds:itemID="{510F35BE-2B0C-43F5-BA0B-0980CA026B71}">
   <ds:schemaRefs>
     <ds:schemaRef ds:uri="http://schemas.openxmlformats.org/officeDocument/2006/bibliography"/>
   </ds:schemaRefs>

</xml_diff>